<commit_message>
Added coding standards to Test Plan;
</commit_message>
<xml_diff>
--- a/TestPlan.docx
+++ b/TestPlan.docx
@@ -3,8 +3,167 @@
 <w:document xmlns:wpc="http://schemas.microsoft.com/office/word/2010/wordprocessingCanvas" xmlns:mc="http://schemas.openxmlformats.org/markup-compatibility/2006" xmlns:o="urn:schemas-microsoft-com:office:office" xmlns:r="http://schemas.openxmlformats.org/officeDocument/2006/relationships" xmlns:m="http://schemas.openxmlformats.org/officeDocument/2006/math" xmlns:v="urn:schemas-microsoft-com:vml" xmlns:wp14="http://schemas.microsoft.com/office/word/2010/wordprocessingDrawing" xmlns:wp="http://schemas.openxmlformats.org/drawingml/2006/wordprocessingDrawing" xmlns:w10="urn:schemas-microsoft-com:office:word" xmlns:w="http://schemas.openxmlformats.org/wordprocessingml/2006/main" xmlns:w14="http://schemas.microsoft.com/office/word/2010/wordml" xmlns:w15="http://schemas.microsoft.com/office/word/2012/wordml" xmlns:wpg="http://schemas.microsoft.com/office/word/2010/wordprocessingGroup" xmlns:wpi="http://schemas.microsoft.com/office/word/2010/wordprocessingInk" xmlns:wne="http://schemas.microsoft.com/office/word/2006/wordml" xmlns:wps="http://schemas.microsoft.com/office/word/2010/wordprocessingShape" mc:Ignorable="w14 w15 wp14">
   <w:body>
     <w:p>
+      <w:r>
+        <w:t>Coding Standards</w:t>
+      </w:r>
+    </w:p>
+    <w:p>
+      <w:pPr>
+        <w:pStyle w:val="ListParagraph"/>
+        <w:numPr>
+          <w:ilvl w:val="0"/>
+          <w:numId w:val="2"/>
+        </w:numPr>
+      </w:pPr>
+      <w:r>
+        <w:t>D0 is for returns</w:t>
+      </w:r>
+    </w:p>
+    <w:p>
+      <w:pPr>
+        <w:pStyle w:val="ListParagraph"/>
+        <w:numPr>
+          <w:ilvl w:val="0"/>
+          <w:numId w:val="2"/>
+        </w:numPr>
+      </w:pPr>
+      <w:r>
+        <w:t>A5 is for the current location in the program that is being decoded</w:t>
+      </w:r>
+    </w:p>
+    <w:p>
+      <w:pPr>
+        <w:pStyle w:val="ListParagraph"/>
+        <w:numPr>
+          <w:ilvl w:val="0"/>
+          <w:numId w:val="2"/>
+        </w:numPr>
+      </w:pPr>
+      <w:r>
+        <w:t>D1 – D6 are used for parameters (Start with D1)</w:t>
+      </w:r>
       <w:bookmarkStart w:id="0" w:name="_GoBack"/>
       <w:bookmarkEnd w:id="0"/>
+    </w:p>
+    <w:p>
+      <w:pPr>
+        <w:pStyle w:val="ListParagraph"/>
+        <w:numPr>
+          <w:ilvl w:val="0"/>
+          <w:numId w:val="2"/>
+        </w:numPr>
+      </w:pPr>
+      <w:r>
+        <w:t>Always store data/address registers when you enter a subroutine (D0, A5 are exceptions)</w:t>
+      </w:r>
+    </w:p>
+    <w:p>
+      <w:pPr>
+        <w:pStyle w:val="ListParagraph"/>
+        <w:numPr>
+          <w:ilvl w:val="0"/>
+          <w:numId w:val="2"/>
+        </w:numPr>
+      </w:pPr>
+      <w:r>
+        <w:t>Always restore data/addresses when you leave a subroutine</w:t>
+      </w:r>
+    </w:p>
+    <w:p>
+      <w:pPr>
+        <w:pStyle w:val="ListParagraph"/>
+        <w:numPr>
+          <w:ilvl w:val="0"/>
+          <w:numId w:val="2"/>
+        </w:numPr>
+      </w:pPr>
+      <w:r>
+        <w:t>Start subroutines with a line of “***”, followed by “* &lt;comments&gt;”, and ended with another line of “***”</w:t>
+      </w:r>
+    </w:p>
+    <w:p>
+      <w:pPr>
+        <w:pStyle w:val="ListParagraph"/>
+        <w:numPr>
+          <w:ilvl w:val="0"/>
+          <w:numId w:val="2"/>
+        </w:numPr>
+      </w:pPr>
+      <w:r>
+        <w:t>Organization goes</w:t>
+      </w:r>
+    </w:p>
+    <w:p>
+      <w:pPr>
+        <w:pStyle w:val="ListParagraph"/>
+        <w:numPr>
+          <w:ilvl w:val="1"/>
+          <w:numId w:val="2"/>
+        </w:numPr>
+      </w:pPr>
+      <w:r>
+        <w:t>Main</w:t>
+      </w:r>
+    </w:p>
+    <w:p>
+      <w:pPr>
+        <w:pStyle w:val="ListParagraph"/>
+        <w:numPr>
+          <w:ilvl w:val="1"/>
+          <w:numId w:val="2"/>
+        </w:numPr>
+      </w:pPr>
+      <w:r>
+        <w:t>Jump Tables</w:t>
+      </w:r>
+    </w:p>
+    <w:p>
+      <w:pPr>
+        <w:pStyle w:val="ListParagraph"/>
+        <w:numPr>
+          <w:ilvl w:val="1"/>
+          <w:numId w:val="2"/>
+        </w:numPr>
+      </w:pPr>
+      <w:r>
+        <w:t>Subroutines</w:t>
+      </w:r>
+    </w:p>
+    <w:p>
+      <w:pPr>
+        <w:pStyle w:val="ListParagraph"/>
+        <w:numPr>
+          <w:ilvl w:val="2"/>
+          <w:numId w:val="2"/>
+        </w:numPr>
+      </w:pPr>
+      <w:r>
+        <w:t>Helper Subroutines next to their main Subroutines</w:t>
+      </w:r>
+    </w:p>
+    <w:p>
+      <w:pPr>
+        <w:pStyle w:val="ListParagraph"/>
+        <w:numPr>
+          <w:ilvl w:val="1"/>
+          <w:numId w:val="2"/>
+        </w:numPr>
+      </w:pPr>
+      <w:r>
+        <w:t>Explicitly declared data</w:t>
+      </w:r>
+    </w:p>
+    <w:p>
+      <w:pPr>
+        <w:pStyle w:val="ListParagraph"/>
+        <w:numPr>
+          <w:ilvl w:val="1"/>
+          <w:numId w:val="2"/>
+        </w:numPr>
+      </w:pPr>
+      <w:r>
+        <w:t>THE END</w:t>
+      </w:r>
     </w:p>
     <w:sectPr>
       <w:pgSz w:w="12240" w:h="15840"/>
@@ -14,6 +173,192 @@
     </w:sectPr>
   </w:body>
 </w:document>
+</file>
+
+<file path=word/numbering.xml><?xml version="1.0" encoding="utf-8"?>
+<w:numbering xmlns:wpc="http://schemas.microsoft.com/office/word/2010/wordprocessingCanvas" xmlns:mc="http://schemas.openxmlformats.org/markup-compatibility/2006" xmlns:o="urn:schemas-microsoft-com:office:office" xmlns:r="http://schemas.openxmlformats.org/officeDocument/2006/relationships" xmlns:m="http://schemas.openxmlformats.org/officeDocument/2006/math" xmlns:v="urn:schemas-microsoft-com:vml" xmlns:wp14="http://schemas.microsoft.com/office/word/2010/wordprocessingDrawing" xmlns:wp="http://schemas.openxmlformats.org/drawingml/2006/wordprocessingDrawing" xmlns:w10="urn:schemas-microsoft-com:office:word" xmlns:w="http://schemas.openxmlformats.org/wordprocessingml/2006/main" xmlns:w14="http://schemas.microsoft.com/office/word/2010/wordml" xmlns:w15="http://schemas.microsoft.com/office/word/2012/wordml" xmlns:wpg="http://schemas.microsoft.com/office/word/2010/wordprocessingGroup" xmlns:wpi="http://schemas.microsoft.com/office/word/2010/wordprocessingInk" xmlns:wne="http://schemas.microsoft.com/office/word/2006/wordml" xmlns:wps="http://schemas.microsoft.com/office/word/2010/wordprocessingShape" mc:Ignorable="w14 w15 wp14">
+  <w:abstractNum w:abstractNumId="0">
+    <w:nsid w:val="778A2D02"/>
+    <w:multiLevelType w:val="hybridMultilevel"/>
+    <w:tmpl w:val="B14C530A"/>
+    <w:lvl w:ilvl="0" w:tplc="0409000F">
+      <w:start w:val="1"/>
+      <w:numFmt w:val="decimal"/>
+      <w:lvlText w:val="%1."/>
+      <w:lvlJc w:val="left"/>
+      <w:pPr>
+        <w:ind w:left="720" w:hanging="360"/>
+      </w:pPr>
+    </w:lvl>
+    <w:lvl w:ilvl="1" w:tplc="04090019" w:tentative="1">
+      <w:start w:val="1"/>
+      <w:numFmt w:val="lowerLetter"/>
+      <w:lvlText w:val="%2."/>
+      <w:lvlJc w:val="left"/>
+      <w:pPr>
+        <w:ind w:left="1440" w:hanging="360"/>
+      </w:pPr>
+    </w:lvl>
+    <w:lvl w:ilvl="2" w:tplc="0409001B" w:tentative="1">
+      <w:start w:val="1"/>
+      <w:numFmt w:val="lowerRoman"/>
+      <w:lvlText w:val="%3."/>
+      <w:lvlJc w:val="right"/>
+      <w:pPr>
+        <w:ind w:left="2160" w:hanging="180"/>
+      </w:pPr>
+    </w:lvl>
+    <w:lvl w:ilvl="3" w:tplc="0409000F" w:tentative="1">
+      <w:start w:val="1"/>
+      <w:numFmt w:val="decimal"/>
+      <w:lvlText w:val="%4."/>
+      <w:lvlJc w:val="left"/>
+      <w:pPr>
+        <w:ind w:left="2880" w:hanging="360"/>
+      </w:pPr>
+    </w:lvl>
+    <w:lvl w:ilvl="4" w:tplc="04090019" w:tentative="1">
+      <w:start w:val="1"/>
+      <w:numFmt w:val="lowerLetter"/>
+      <w:lvlText w:val="%5."/>
+      <w:lvlJc w:val="left"/>
+      <w:pPr>
+        <w:ind w:left="3600" w:hanging="360"/>
+      </w:pPr>
+    </w:lvl>
+    <w:lvl w:ilvl="5" w:tplc="0409001B" w:tentative="1">
+      <w:start w:val="1"/>
+      <w:numFmt w:val="lowerRoman"/>
+      <w:lvlText w:val="%6."/>
+      <w:lvlJc w:val="right"/>
+      <w:pPr>
+        <w:ind w:left="4320" w:hanging="180"/>
+      </w:pPr>
+    </w:lvl>
+    <w:lvl w:ilvl="6" w:tplc="0409000F" w:tentative="1">
+      <w:start w:val="1"/>
+      <w:numFmt w:val="decimal"/>
+      <w:lvlText w:val="%7."/>
+      <w:lvlJc w:val="left"/>
+      <w:pPr>
+        <w:ind w:left="5040" w:hanging="360"/>
+      </w:pPr>
+    </w:lvl>
+    <w:lvl w:ilvl="7" w:tplc="04090019" w:tentative="1">
+      <w:start w:val="1"/>
+      <w:numFmt w:val="lowerLetter"/>
+      <w:lvlText w:val="%8."/>
+      <w:lvlJc w:val="left"/>
+      <w:pPr>
+        <w:ind w:left="5760" w:hanging="360"/>
+      </w:pPr>
+    </w:lvl>
+    <w:lvl w:ilvl="8" w:tplc="0409001B" w:tentative="1">
+      <w:start w:val="1"/>
+      <w:numFmt w:val="lowerRoman"/>
+      <w:lvlText w:val="%9."/>
+      <w:lvlJc w:val="right"/>
+      <w:pPr>
+        <w:ind w:left="6480" w:hanging="180"/>
+      </w:pPr>
+    </w:lvl>
+  </w:abstractNum>
+  <w:abstractNum w:abstractNumId="1">
+    <w:nsid w:val="7C8016CB"/>
+    <w:multiLevelType w:val="hybridMultilevel"/>
+    <w:tmpl w:val="BA74639C"/>
+    <w:lvl w:ilvl="0" w:tplc="04090011">
+      <w:start w:val="1"/>
+      <w:numFmt w:val="decimal"/>
+      <w:lvlText w:val="%1)"/>
+      <w:lvlJc w:val="left"/>
+      <w:pPr>
+        <w:ind w:left="720" w:hanging="360"/>
+      </w:pPr>
+      <w:rPr>
+        <w:rFonts w:hint="default"/>
+      </w:rPr>
+    </w:lvl>
+    <w:lvl w:ilvl="1" w:tplc="04090019">
+      <w:start w:val="1"/>
+      <w:numFmt w:val="lowerLetter"/>
+      <w:lvlText w:val="%2."/>
+      <w:lvlJc w:val="left"/>
+      <w:pPr>
+        <w:ind w:left="1440" w:hanging="360"/>
+      </w:pPr>
+    </w:lvl>
+    <w:lvl w:ilvl="2" w:tplc="0409001B">
+      <w:start w:val="1"/>
+      <w:numFmt w:val="lowerRoman"/>
+      <w:lvlText w:val="%3."/>
+      <w:lvlJc w:val="right"/>
+      <w:pPr>
+        <w:ind w:left="2160" w:hanging="180"/>
+      </w:pPr>
+    </w:lvl>
+    <w:lvl w:ilvl="3" w:tplc="0409000F" w:tentative="1">
+      <w:start w:val="1"/>
+      <w:numFmt w:val="decimal"/>
+      <w:lvlText w:val="%4."/>
+      <w:lvlJc w:val="left"/>
+      <w:pPr>
+        <w:ind w:left="2880" w:hanging="360"/>
+      </w:pPr>
+    </w:lvl>
+    <w:lvl w:ilvl="4" w:tplc="04090019" w:tentative="1">
+      <w:start w:val="1"/>
+      <w:numFmt w:val="lowerLetter"/>
+      <w:lvlText w:val="%5."/>
+      <w:lvlJc w:val="left"/>
+      <w:pPr>
+        <w:ind w:left="3600" w:hanging="360"/>
+      </w:pPr>
+    </w:lvl>
+    <w:lvl w:ilvl="5" w:tplc="0409001B" w:tentative="1">
+      <w:start w:val="1"/>
+      <w:numFmt w:val="lowerRoman"/>
+      <w:lvlText w:val="%6."/>
+      <w:lvlJc w:val="right"/>
+      <w:pPr>
+        <w:ind w:left="4320" w:hanging="180"/>
+      </w:pPr>
+    </w:lvl>
+    <w:lvl w:ilvl="6" w:tplc="0409000F" w:tentative="1">
+      <w:start w:val="1"/>
+      <w:numFmt w:val="decimal"/>
+      <w:lvlText w:val="%7."/>
+      <w:lvlJc w:val="left"/>
+      <w:pPr>
+        <w:ind w:left="5040" w:hanging="360"/>
+      </w:pPr>
+    </w:lvl>
+    <w:lvl w:ilvl="7" w:tplc="04090019" w:tentative="1">
+      <w:start w:val="1"/>
+      <w:numFmt w:val="lowerLetter"/>
+      <w:lvlText w:val="%8."/>
+      <w:lvlJc w:val="left"/>
+      <w:pPr>
+        <w:ind w:left="5760" w:hanging="360"/>
+      </w:pPr>
+    </w:lvl>
+    <w:lvl w:ilvl="8" w:tplc="0409001B" w:tentative="1">
+      <w:start w:val="1"/>
+      <w:numFmt w:val="lowerRoman"/>
+      <w:lvlText w:val="%9."/>
+      <w:lvlJc w:val="right"/>
+      <w:pPr>
+        <w:ind w:left="6480" w:hanging="180"/>
+      </w:pPr>
+    </w:lvl>
+  </w:abstractNum>
+  <w:num w:numId="1">
+    <w:abstractNumId w:val="0"/>
+  </w:num>
+  <w:num w:numId="2">
+    <w:abstractNumId w:val="1"/>
+  </w:num>
+</w:numbering>
 </file>
 
 <file path=word/styles.xml><?xml version="1.0" encoding="utf-8"?>
@@ -437,6 +782,17 @@
     <w:semiHidden/>
     <w:unhideWhenUsed/>
   </w:style>
+  <w:style w:type="paragraph" w:styleId="ListParagraph">
+    <w:name w:val="List Paragraph"/>
+    <w:basedOn w:val="Normal"/>
+    <w:uiPriority w:val="34"/>
+    <w:qFormat/>
+    <w:rsid w:val="00E15F24"/>
+    <w:pPr>
+      <w:ind w:left="720"/>
+      <w:contextualSpacing/>
+    </w:pPr>
+  </w:style>
 </w:styles>
 </file>
 

</xml_diff>

<commit_message>
Linked up the address routines with the address table;
</commit_message>
<xml_diff>
--- a/TestPlan.docx
+++ b/TestPlan.docx
@@ -3,6 +3,9 @@
 <w:document xmlns:wpc="http://schemas.microsoft.com/office/word/2010/wordprocessingCanvas" xmlns:mc="http://schemas.openxmlformats.org/markup-compatibility/2006" xmlns:o="urn:schemas-microsoft-com:office:office" xmlns:r="http://schemas.openxmlformats.org/officeDocument/2006/relationships" xmlns:m="http://schemas.openxmlformats.org/officeDocument/2006/math" xmlns:v="urn:schemas-microsoft-com:vml" xmlns:wp14="http://schemas.microsoft.com/office/word/2010/wordprocessingDrawing" xmlns:wp="http://schemas.openxmlformats.org/drawingml/2006/wordprocessingDrawing" xmlns:w10="urn:schemas-microsoft-com:office:word" xmlns:w="http://schemas.openxmlformats.org/wordprocessingml/2006/main" xmlns:w14="http://schemas.microsoft.com/office/word/2010/wordml" xmlns:w15="http://schemas.microsoft.com/office/word/2012/wordml" xmlns:wpg="http://schemas.microsoft.com/office/word/2010/wordprocessingGroup" xmlns:wpi="http://schemas.microsoft.com/office/word/2010/wordprocessingInk" xmlns:wne="http://schemas.microsoft.com/office/word/2006/wordml" xmlns:wps="http://schemas.microsoft.com/office/word/2010/wordprocessingShape" mc:Ignorable="w14 w15 wp14">
   <w:body>
     <w:p>
+      <w:pPr>
+        <w:pStyle w:val="Heading1"/>
+      </w:pPr>
       <w:r>
         <w:t>Coding Standards</w:t>
       </w:r>
@@ -42,128 +45,130 @@
       <w:r>
         <w:t>D1 – D6 are used for parameters (Start with D1)</w:t>
       </w:r>
+    </w:p>
+    <w:p>
+      <w:pPr>
+        <w:pStyle w:val="ListParagraph"/>
+        <w:numPr>
+          <w:ilvl w:val="0"/>
+          <w:numId w:val="2"/>
+        </w:numPr>
+      </w:pPr>
+      <w:r>
+        <w:t>Always store data/address registers when you enter a subroutine (D0, A5 are exceptions)</w:t>
+      </w:r>
+    </w:p>
+    <w:p>
+      <w:pPr>
+        <w:pStyle w:val="ListParagraph"/>
+        <w:numPr>
+          <w:ilvl w:val="0"/>
+          <w:numId w:val="2"/>
+        </w:numPr>
+      </w:pPr>
+      <w:r>
+        <w:t>Always restore data/addresses when you leave a subroutine</w:t>
+      </w:r>
+    </w:p>
+    <w:p>
+      <w:pPr>
+        <w:pStyle w:val="ListParagraph"/>
+        <w:numPr>
+          <w:ilvl w:val="0"/>
+          <w:numId w:val="2"/>
+        </w:numPr>
+      </w:pPr>
+      <w:r>
+        <w:t>Start subroutines with a line of “***”, followed by “* &lt;comments&gt;”, and ended with another line of “***”</w:t>
+      </w:r>
+    </w:p>
+    <w:p>
+      <w:pPr>
+        <w:pStyle w:val="ListParagraph"/>
+        <w:numPr>
+          <w:ilvl w:val="0"/>
+          <w:numId w:val="2"/>
+        </w:numPr>
+      </w:pPr>
+      <w:r>
+        <w:t>Organization goes</w:t>
+      </w:r>
+    </w:p>
+    <w:p>
+      <w:pPr>
+        <w:pStyle w:val="ListParagraph"/>
+        <w:numPr>
+          <w:ilvl w:val="1"/>
+          <w:numId w:val="2"/>
+        </w:numPr>
+      </w:pPr>
+      <w:r>
+        <w:t>Main</w:t>
+      </w:r>
+    </w:p>
+    <w:p>
+      <w:pPr>
+        <w:pStyle w:val="ListParagraph"/>
+        <w:numPr>
+          <w:ilvl w:val="1"/>
+          <w:numId w:val="2"/>
+        </w:numPr>
+      </w:pPr>
+      <w:r>
+        <w:t>Jump Tables</w:t>
+      </w:r>
+    </w:p>
+    <w:p>
+      <w:pPr>
+        <w:pStyle w:val="ListParagraph"/>
+        <w:numPr>
+          <w:ilvl w:val="1"/>
+          <w:numId w:val="2"/>
+        </w:numPr>
+      </w:pPr>
+      <w:r>
+        <w:t>Subroutines</w:t>
+      </w:r>
+    </w:p>
+    <w:p>
+      <w:pPr>
+        <w:pStyle w:val="ListParagraph"/>
+        <w:numPr>
+          <w:ilvl w:val="2"/>
+          <w:numId w:val="2"/>
+        </w:numPr>
+      </w:pPr>
+      <w:r>
+        <w:t>Helper Subroutines next to their main Subroutines</w:t>
+      </w:r>
+    </w:p>
+    <w:p>
+      <w:pPr>
+        <w:pStyle w:val="ListParagraph"/>
+        <w:numPr>
+          <w:ilvl w:val="1"/>
+          <w:numId w:val="2"/>
+        </w:numPr>
+      </w:pPr>
+      <w:r>
+        <w:t>Explicitly declared data</w:t>
+      </w:r>
+    </w:p>
+    <w:p>
+      <w:pPr>
+        <w:pStyle w:val="ListParagraph"/>
+        <w:numPr>
+          <w:ilvl w:val="1"/>
+          <w:numId w:val="2"/>
+        </w:numPr>
+      </w:pPr>
+      <w:r>
+        <w:t>THE END</w:t>
+      </w:r>
+    </w:p>
+    <w:p>
       <w:bookmarkStart w:id="0" w:name="_GoBack"/>
       <w:bookmarkEnd w:id="0"/>
-    </w:p>
-    <w:p>
-      <w:pPr>
-        <w:pStyle w:val="ListParagraph"/>
-        <w:numPr>
-          <w:ilvl w:val="0"/>
-          <w:numId w:val="2"/>
-        </w:numPr>
-      </w:pPr>
-      <w:r>
-        <w:t>Always store data/address registers when you enter a subroutine (D0, A5 are exceptions)</w:t>
-      </w:r>
-    </w:p>
-    <w:p>
-      <w:pPr>
-        <w:pStyle w:val="ListParagraph"/>
-        <w:numPr>
-          <w:ilvl w:val="0"/>
-          <w:numId w:val="2"/>
-        </w:numPr>
-      </w:pPr>
-      <w:r>
-        <w:t>Always restore data/addresses when you leave a subroutine</w:t>
-      </w:r>
-    </w:p>
-    <w:p>
-      <w:pPr>
-        <w:pStyle w:val="ListParagraph"/>
-        <w:numPr>
-          <w:ilvl w:val="0"/>
-          <w:numId w:val="2"/>
-        </w:numPr>
-      </w:pPr>
-      <w:r>
-        <w:t>Start subroutines with a line of “***”, followed by “* &lt;comments&gt;”, and ended with another line of “***”</w:t>
-      </w:r>
-    </w:p>
-    <w:p>
-      <w:pPr>
-        <w:pStyle w:val="ListParagraph"/>
-        <w:numPr>
-          <w:ilvl w:val="0"/>
-          <w:numId w:val="2"/>
-        </w:numPr>
-      </w:pPr>
-      <w:r>
-        <w:t>Organization goes</w:t>
-      </w:r>
-    </w:p>
-    <w:p>
-      <w:pPr>
-        <w:pStyle w:val="ListParagraph"/>
-        <w:numPr>
-          <w:ilvl w:val="1"/>
-          <w:numId w:val="2"/>
-        </w:numPr>
-      </w:pPr>
-      <w:r>
-        <w:t>Main</w:t>
-      </w:r>
-    </w:p>
-    <w:p>
-      <w:pPr>
-        <w:pStyle w:val="ListParagraph"/>
-        <w:numPr>
-          <w:ilvl w:val="1"/>
-          <w:numId w:val="2"/>
-        </w:numPr>
-      </w:pPr>
-      <w:r>
-        <w:t>Jump Tables</w:t>
-      </w:r>
-    </w:p>
-    <w:p>
-      <w:pPr>
-        <w:pStyle w:val="ListParagraph"/>
-        <w:numPr>
-          <w:ilvl w:val="1"/>
-          <w:numId w:val="2"/>
-        </w:numPr>
-      </w:pPr>
-      <w:r>
-        <w:t>Subroutines</w:t>
-      </w:r>
-    </w:p>
-    <w:p>
-      <w:pPr>
-        <w:pStyle w:val="ListParagraph"/>
-        <w:numPr>
-          <w:ilvl w:val="2"/>
-          <w:numId w:val="2"/>
-        </w:numPr>
-      </w:pPr>
-      <w:r>
-        <w:t>Helper Subroutines next to their main Subroutines</w:t>
-      </w:r>
-    </w:p>
-    <w:p>
-      <w:pPr>
-        <w:pStyle w:val="ListParagraph"/>
-        <w:numPr>
-          <w:ilvl w:val="1"/>
-          <w:numId w:val="2"/>
-        </w:numPr>
-      </w:pPr>
-      <w:r>
-        <w:t>Explicitly declared data</w:t>
-      </w:r>
-    </w:p>
-    <w:p>
-      <w:pPr>
-        <w:pStyle w:val="ListParagraph"/>
-        <w:numPr>
-          <w:ilvl w:val="1"/>
-          <w:numId w:val="2"/>
-        </w:numPr>
-      </w:pPr>
-      <w:r>
-        <w:t>THE END</w:t>
-      </w:r>
     </w:p>
     <w:sectPr>
       <w:pgSz w:w="12240" w:h="15840"/>
@@ -755,6 +760,27 @@
     <w:name w:val="Normal"/>
     <w:qFormat/>
   </w:style>
+  <w:style w:type="paragraph" w:styleId="Heading1">
+    <w:name w:val="heading 1"/>
+    <w:basedOn w:val="Normal"/>
+    <w:next w:val="Normal"/>
+    <w:link w:val="Heading1Char"/>
+    <w:uiPriority w:val="9"/>
+    <w:qFormat/>
+    <w:rsid w:val="00DA0194"/>
+    <w:pPr>
+      <w:keepNext/>
+      <w:keepLines/>
+      <w:spacing w:before="240" w:after="0"/>
+      <w:outlineLvl w:val="0"/>
+    </w:pPr>
+    <w:rPr>
+      <w:rFonts w:asciiTheme="majorHAnsi" w:eastAsiaTheme="majorEastAsia" w:hAnsiTheme="majorHAnsi" w:cstheme="majorBidi"/>
+      <w:color w:val="2E74B5" w:themeColor="accent1" w:themeShade="BF"/>
+      <w:sz w:val="32"/>
+      <w:szCs w:val="32"/>
+    </w:rPr>
+  </w:style>
   <w:style w:type="character" w:default="1" w:styleId="DefaultParagraphFont">
     <w:name w:val="Default Paragraph Font"/>
     <w:uiPriority w:val="1"/>
@@ -792,6 +818,19 @@
       <w:ind w:left="720"/>
       <w:contextualSpacing/>
     </w:pPr>
+  </w:style>
+  <w:style w:type="character" w:customStyle="1" w:styleId="Heading1Char">
+    <w:name w:val="Heading 1 Char"/>
+    <w:basedOn w:val="DefaultParagraphFont"/>
+    <w:link w:val="Heading1"/>
+    <w:uiPriority w:val="9"/>
+    <w:rsid w:val="00DA0194"/>
+    <w:rPr>
+      <w:rFonts w:asciiTheme="majorHAnsi" w:eastAsiaTheme="majorEastAsia" w:hAnsiTheme="majorHAnsi" w:cstheme="majorBidi"/>
+      <w:color w:val="2E74B5" w:themeColor="accent1" w:themeShade="BF"/>
+      <w:sz w:val="32"/>
+      <w:szCs w:val="32"/>
+    </w:rPr>
   </w:style>
 </w:styles>
 </file>

</xml_diff>